<commit_message>
primera foto del planteamiento
</commit_message>
<xml_diff>
--- a/Planteamiento del problema parcial 2.docx
+++ b/Planteamiento del problema parcial 2.docx
@@ -2,6 +2,16 @@
 <file path=word/document.xml><?xml version="1.0" encoding="utf-8"?>
 <w:document xmlns:wpc="http://schemas.microsoft.com/office/word/2010/wordprocessingCanvas" xmlns:cx="http://schemas.microsoft.com/office/drawing/2014/chartex" xmlns:mc="http://schemas.openxmlformats.org/markup-compatibility/2006" xmlns:o="urn:schemas-microsoft-com:office:office" xmlns:r="http://schemas.openxmlformats.org/officeDocument/2006/relationships" xmlns:m="http://schemas.openxmlformats.org/officeDocument/2006/math" xmlns:v="urn:schemas-microsoft-com:vml" xmlns:wp14="http://schemas.microsoft.com/office/word/2010/wordprocessingDrawing" xmlns:wp="http://schemas.openxmlformats.org/drawingml/2006/wordprocessingDrawing" xmlns:w10="urn:schemas-microsoft-com:office:word" xmlns:w="http://schemas.openxmlformats.org/wordprocessingml/2006/main" xmlns:w14="http://schemas.microsoft.com/office/word/2010/wordml" xmlns:w15="http://schemas.microsoft.com/office/word/2012/wordml" xmlns:w16se="http://schemas.microsoft.com/office/word/2015/wordml/symex" xmlns:wpg="http://schemas.microsoft.com/office/word/2010/wordprocessingGroup" xmlns:wpi="http://schemas.microsoft.com/office/word/2010/wordprocessingInk" xmlns:wne="http://schemas.microsoft.com/office/word/2006/wordml" xmlns:wps="http://schemas.microsoft.com/office/word/2010/wordprocessingShape" mc:Ignorable="w14 w15 w16se wp14">
   <w:body>
+    <w:p>
+      <w:pPr>
+        <w:pStyle w:val="Ttulo1"/>
+        <w:jc w:val="center"/>
+        <w:rPr>
+          <w:noProof/>
+          <w:lang w:eastAsia="es-CO"/>
+        </w:rPr>
+      </w:pPr>
+    </w:p>
     <w:p>
       <w:pPr>
         <w:pStyle w:val="Ttulo1"/>
@@ -11,11 +21,102 @@
         <w:t>Planteamiento del problema parcial 2</w:t>
       </w:r>
     </w:p>
-    <w:p/>
     <w:p>
+      <w:r>
+        <w:t>Figura 1:</w:t>
+      </w:r>
       <w:bookmarkStart w:id="0" w:name="_GoBack"/>
       <w:bookmarkEnd w:id="0"/>
     </w:p>
+    <w:p>
+      <w:r>
+        <w:rPr>
+          <w:noProof/>
+          <w:lang w:eastAsia="es-CO"/>
+        </w:rPr>
+        <w:drawing>
+          <wp:anchor distT="0" distB="0" distL="114300" distR="114300" simplePos="0" relativeHeight="251658240" behindDoc="1" locked="0" layoutInCell="1" allowOverlap="1" wp14:anchorId="2ECF7F35" wp14:editId="694FD0A5">
+            <wp:simplePos x="0" y="0"/>
+            <wp:positionH relativeFrom="column">
+              <wp:posOffset>681990</wp:posOffset>
+            </wp:positionH>
+            <wp:positionV relativeFrom="paragraph">
+              <wp:posOffset>37465</wp:posOffset>
+            </wp:positionV>
+            <wp:extent cx="4129405" cy="4000500"/>
+            <wp:effectExtent l="0" t="0" r="4445" b="0"/>
+            <wp:wrapTight wrapText="bothSides">
+              <wp:wrapPolygon edited="0">
+                <wp:start x="0" y="0"/>
+                <wp:lineTo x="0" y="21497"/>
+                <wp:lineTo x="21524" y="21497"/>
+                <wp:lineTo x="21524" y="0"/>
+                <wp:lineTo x="0" y="0"/>
+              </wp:wrapPolygon>
+            </wp:wrapTight>
+            <wp:docPr id="1" name="Imagen 1"/>
+            <wp:cNvGraphicFramePr>
+              <a:graphicFrameLocks xmlns:a="http://schemas.openxmlformats.org/drawingml/2006/main" noChangeAspect="1"/>
+            </wp:cNvGraphicFramePr>
+            <a:graphic xmlns:a="http://schemas.openxmlformats.org/drawingml/2006/main">
+              <a:graphicData uri="http://schemas.openxmlformats.org/drawingml/2006/picture">
+                <pic:pic xmlns:pic="http://schemas.openxmlformats.org/drawingml/2006/picture">
+                  <pic:nvPicPr>
+                    <pic:cNvPr id="1" name="WhatsApp Image 2020-12-12 at 10.39.42 AM.jpeg"/>
+                    <pic:cNvPicPr/>
+                  </pic:nvPicPr>
+                  <pic:blipFill rotWithShape="1">
+                    <a:blip r:embed="rId4">
+                      <a:extLst>
+                        <a:ext uri="{28A0092B-C50C-407E-A947-70E740481C1C}">
+                          <a14:useLocalDpi xmlns:a14="http://schemas.microsoft.com/office/drawing/2010/main" val="0"/>
+                        </a:ext>
+                      </a:extLst>
+                    </a:blip>
+                    <a:srcRect b="51561"/>
+                    <a:stretch/>
+                  </pic:blipFill>
+                  <pic:spPr bwMode="auto">
+                    <a:xfrm>
+                      <a:off x="0" y="0"/>
+                      <a:ext cx="4129405" cy="4000500"/>
+                    </a:xfrm>
+                    <a:prstGeom prst="rect">
+                      <a:avLst/>
+                    </a:prstGeom>
+                    <a:ln>
+                      <a:noFill/>
+                    </a:ln>
+                    <a:extLst>
+                      <a:ext uri="{53640926-AAD7-44D8-BBD7-CCE9431645EC}">
+                        <a14:shadowObscured xmlns:a14="http://schemas.microsoft.com/office/drawing/2010/main"/>
+                      </a:ext>
+                    </a:extLst>
+                  </pic:spPr>
+                </pic:pic>
+              </a:graphicData>
+            </a:graphic>
+            <wp14:sizeRelV relativeFrom="margin">
+              <wp14:pctHeight>0</wp14:pctHeight>
+            </wp14:sizeRelV>
+          </wp:anchor>
+        </w:drawing>
+      </w:r>
+    </w:p>
+    <w:p/>
+    <w:p/>
+    <w:p/>
+    <w:p/>
+    <w:p/>
+    <w:p/>
+    <w:p/>
+    <w:p/>
+    <w:p/>
+    <w:p/>
+    <w:p/>
+    <w:p/>
+    <w:p/>
+    <w:p/>
     <w:p/>
     <w:sectPr>
       <w:pgSz w:w="12240" w:h="15840"/>

</xml_diff>

<commit_message>
creacion de la clase para el canon
</commit_message>
<xml_diff>
--- a/Planteamiento del problema parcial 2.docx
+++ b/Planteamiento del problema parcial 2.docx
@@ -21,36 +21,42 @@
         <w:t>Planteamiento del problema parcial 2</w:t>
       </w:r>
     </w:p>
+    <w:p/>
     <w:p>
-      <w:r>
-        <w:t>Figura 1:</w:t>
-      </w:r>
+      <w:pPr>
+        <w:rPr>
+          <w:noProof/>
+          <w:lang w:eastAsia="es-CO"/>
+        </w:rPr>
+      </w:pPr>
+    </w:p>
+    <w:p/>
+    <w:p/>
+    <w:p/>
+    <w:p>
       <w:bookmarkStart w:id="0" w:name="_GoBack"/>
-      <w:bookmarkEnd w:id="0"/>
-    </w:p>
-    <w:p>
       <w:r>
         <w:rPr>
           <w:noProof/>
           <w:lang w:eastAsia="es-CO"/>
         </w:rPr>
         <w:drawing>
-          <wp:anchor distT="0" distB="0" distL="114300" distR="114300" simplePos="0" relativeHeight="251658240" behindDoc="1" locked="0" layoutInCell="1" allowOverlap="1" wp14:anchorId="2ECF7F35" wp14:editId="694FD0A5">
+          <wp:anchor distT="0" distB="0" distL="114300" distR="114300" simplePos="0" relativeHeight="251658240" behindDoc="1" locked="0" layoutInCell="1" allowOverlap="1" wp14:anchorId="77B4F0FB" wp14:editId="738DC9B6">
             <wp:simplePos x="0" y="0"/>
-            <wp:positionH relativeFrom="column">
-              <wp:posOffset>681990</wp:posOffset>
+            <wp:positionH relativeFrom="margin">
+              <wp:align>center</wp:align>
             </wp:positionH>
             <wp:positionV relativeFrom="paragraph">
-              <wp:posOffset>37465</wp:posOffset>
+              <wp:posOffset>280035</wp:posOffset>
             </wp:positionV>
-            <wp:extent cx="4129405" cy="4000500"/>
-            <wp:effectExtent l="0" t="0" r="4445" b="0"/>
+            <wp:extent cx="4502785" cy="4362450"/>
+            <wp:effectExtent l="0" t="0" r="0" b="0"/>
             <wp:wrapTight wrapText="bothSides">
               <wp:wrapPolygon edited="0">
                 <wp:start x="0" y="0"/>
-                <wp:lineTo x="0" y="21497"/>
-                <wp:lineTo x="21524" y="21497"/>
-                <wp:lineTo x="21524" y="0"/>
+                <wp:lineTo x="0" y="21506"/>
+                <wp:lineTo x="21475" y="21506"/>
+                <wp:lineTo x="21475" y="0"/>
                 <wp:lineTo x="0" y="0"/>
               </wp:wrapPolygon>
             </wp:wrapTight>
@@ -74,6 +80,106 @@
                       </a:extLst>
                     </a:blip>
                     <a:srcRect b="51561"/>
+                    <a:stretch/>
+                  </pic:blipFill>
+                  <pic:spPr bwMode="auto">
+                    <a:xfrm>
+                      <a:off x="0" y="0"/>
+                      <a:ext cx="4502785" cy="4362450"/>
+                    </a:xfrm>
+                    <a:prstGeom prst="rect">
+                      <a:avLst/>
+                    </a:prstGeom>
+                    <a:ln>
+                      <a:noFill/>
+                    </a:ln>
+                    <a:extLst>
+                      <a:ext uri="{53640926-AAD7-44D8-BBD7-CCE9431645EC}">
+                        <a14:shadowObscured xmlns:a14="http://schemas.microsoft.com/office/drawing/2010/main"/>
+                      </a:ext>
+                    </a:extLst>
+                  </pic:spPr>
+                </pic:pic>
+              </a:graphicData>
+            </a:graphic>
+            <wp14:sizeRelH relativeFrom="margin">
+              <wp14:pctWidth>0</wp14:pctWidth>
+            </wp14:sizeRelH>
+            <wp14:sizeRelV relativeFrom="margin">
+              <wp14:pctHeight>0</wp14:pctHeight>
+            </wp14:sizeRelV>
+          </wp:anchor>
+        </w:drawing>
+      </w:r>
+      <w:bookmarkEnd w:id="0"/>
+    </w:p>
+    <w:p/>
+    <w:p/>
+    <w:p/>
+    <w:p/>
+    <w:p/>
+    <w:p/>
+    <w:p/>
+    <w:p/>
+    <w:p/>
+    <w:p/>
+    <w:p/>
+    <w:p/>
+    <w:p/>
+    <w:p/>
+    <w:p/>
+    <w:p/>
+    <w:p/>
+    <w:p/>
+    <w:p/>
+    <w:p/>
+    <w:p>
+      <w:r>
+        <w:rPr>
+          <w:noProof/>
+          <w:lang w:eastAsia="es-CO"/>
+        </w:rPr>
+        <w:lastRenderedPageBreak/>
+        <w:drawing>
+          <wp:anchor distT="0" distB="0" distL="114300" distR="114300" simplePos="0" relativeHeight="251659264" behindDoc="1" locked="0" layoutInCell="1" allowOverlap="1" wp14:anchorId="025C9923" wp14:editId="356B8D7C">
+            <wp:simplePos x="0" y="0"/>
+            <wp:positionH relativeFrom="margin">
+              <wp:posOffset>615315</wp:posOffset>
+            </wp:positionH>
+            <wp:positionV relativeFrom="paragraph">
+              <wp:posOffset>0</wp:posOffset>
+            </wp:positionV>
+            <wp:extent cx="4129405" cy="4000500"/>
+            <wp:effectExtent l="0" t="0" r="4445" b="0"/>
+            <wp:wrapTight wrapText="bothSides">
+              <wp:wrapPolygon edited="0">
+                <wp:start x="0" y="0"/>
+                <wp:lineTo x="0" y="21497"/>
+                <wp:lineTo x="21524" y="21497"/>
+                <wp:lineTo x="21524" y="0"/>
+                <wp:lineTo x="0" y="0"/>
+              </wp:wrapPolygon>
+            </wp:wrapTight>
+            <wp:docPr id="2" name="Imagen 2"/>
+            <wp:cNvGraphicFramePr>
+              <a:graphicFrameLocks xmlns:a="http://schemas.openxmlformats.org/drawingml/2006/main" noChangeAspect="1"/>
+            </wp:cNvGraphicFramePr>
+            <a:graphic xmlns:a="http://schemas.openxmlformats.org/drawingml/2006/main">
+              <a:graphicData uri="http://schemas.openxmlformats.org/drawingml/2006/picture">
+                <pic:pic xmlns:pic="http://schemas.openxmlformats.org/drawingml/2006/picture">
+                  <pic:nvPicPr>
+                    <pic:cNvPr id="2" name="WhatsApp Image 2020-12-12 at 10.58.15 AM.jpeg"/>
+                    <pic:cNvPicPr/>
+                  </pic:nvPicPr>
+                  <pic:blipFill rotWithShape="1">
+                    <a:blip r:embed="rId5">
+                      <a:extLst>
+                        <a:ext uri="{28A0092B-C50C-407E-A947-70E740481C1C}">
+                          <a14:useLocalDpi xmlns:a14="http://schemas.microsoft.com/office/drawing/2010/main" val="0"/>
+                        </a:ext>
+                      </a:extLst>
+                    </a:blip>
+                    <a:srcRect t="15916" b="25266"/>
                     <a:stretch/>
                   </pic:blipFill>
                   <pic:spPr bwMode="auto">
@@ -103,20 +209,6 @@
         </w:drawing>
       </w:r>
     </w:p>
-    <w:p/>
-    <w:p/>
-    <w:p/>
-    <w:p/>
-    <w:p/>
-    <w:p/>
-    <w:p/>
-    <w:p/>
-    <w:p/>
-    <w:p/>
-    <w:p/>
-    <w:p/>
-    <w:p/>
-    <w:p/>
     <w:p/>
     <w:sectPr>
       <w:pgSz w:w="12240" w:h="15840"/>

</xml_diff>

<commit_message>
clase cañon por ahora full
</commit_message>
<xml_diff>
--- a/Planteamiento del problema parcial 2.docx
+++ b/Planteamiento del problema parcial 2.docx
@@ -34,7 +34,6 @@
     <w:p/>
     <w:p/>
     <w:p>
-      <w:bookmarkStart w:id="0" w:name="_GoBack"/>
       <w:r>
         <w:rPr>
           <w:noProof/>
@@ -111,7 +110,6 @@
           </wp:anchor>
         </w:drawing>
       </w:r>
-      <w:bookmarkEnd w:id="0"/>
     </w:p>
     <w:p/>
     <w:p/>
@@ -144,7 +142,7 @@
           <wp:anchor distT="0" distB="0" distL="114300" distR="114300" simplePos="0" relativeHeight="251659264" behindDoc="1" locked="0" layoutInCell="1" allowOverlap="1" wp14:anchorId="025C9923" wp14:editId="356B8D7C">
             <wp:simplePos x="0" y="0"/>
             <wp:positionH relativeFrom="margin">
-              <wp:posOffset>615315</wp:posOffset>
+              <wp:posOffset>624840</wp:posOffset>
             </wp:positionH>
             <wp:positionV relativeFrom="paragraph">
               <wp:posOffset>0</wp:posOffset>
@@ -210,6 +208,111 @@
       </w:r>
     </w:p>
     <w:p/>
+    <w:p/>
+    <w:p/>
+    <w:p/>
+    <w:p/>
+    <w:p/>
+    <w:p/>
+    <w:p/>
+    <w:p/>
+    <w:p/>
+    <w:p/>
+    <w:p/>
+    <w:p/>
+    <w:p>
+      <w:r>
+        <w:rPr>
+          <w:noProof/>
+          <w:lang w:eastAsia="es-CO"/>
+        </w:rPr>
+        <w:drawing>
+          <wp:anchor distT="0" distB="0" distL="114300" distR="114300" simplePos="0" relativeHeight="251660288" behindDoc="1" locked="0" layoutInCell="1" allowOverlap="1" wp14:anchorId="127F75E3" wp14:editId="3EDA38DE">
+            <wp:simplePos x="0" y="0"/>
+            <wp:positionH relativeFrom="column">
+              <wp:posOffset>662940</wp:posOffset>
+            </wp:positionH>
+            <wp:positionV relativeFrom="paragraph">
+              <wp:posOffset>26035</wp:posOffset>
+            </wp:positionV>
+            <wp:extent cx="4036060" cy="4124325"/>
+            <wp:effectExtent l="0" t="0" r="2540" b="9525"/>
+            <wp:wrapTight wrapText="bothSides">
+              <wp:wrapPolygon edited="0">
+                <wp:start x="0" y="0"/>
+                <wp:lineTo x="0" y="21550"/>
+                <wp:lineTo x="21512" y="21550"/>
+                <wp:lineTo x="21512" y="0"/>
+                <wp:lineTo x="0" y="0"/>
+              </wp:wrapPolygon>
+            </wp:wrapTight>
+            <wp:docPr id="3" name="Imagen 3"/>
+            <wp:cNvGraphicFramePr>
+              <a:graphicFrameLocks xmlns:a="http://schemas.openxmlformats.org/drawingml/2006/main" noChangeAspect="1"/>
+            </wp:cNvGraphicFramePr>
+            <a:graphic xmlns:a="http://schemas.openxmlformats.org/drawingml/2006/main">
+              <a:graphicData uri="http://schemas.openxmlformats.org/drawingml/2006/picture">
+                <pic:pic xmlns:pic="http://schemas.openxmlformats.org/drawingml/2006/picture">
+                  <pic:nvPicPr>
+                    <pic:cNvPr id="3" name="WhatsApp Image 2020-12-12 at 11.19.44 AM.jpeg"/>
+                    <pic:cNvPicPr/>
+                  </pic:nvPicPr>
+                  <pic:blipFill rotWithShape="1">
+                    <a:blip r:embed="rId6">
+                      <a:extLst>
+                        <a:ext uri="{28A0092B-C50C-407E-A947-70E740481C1C}">
+                          <a14:useLocalDpi xmlns:a14="http://schemas.microsoft.com/office/drawing/2010/main" val="0"/>
+                        </a:ext>
+                      </a:extLst>
+                    </a:blip>
+                    <a:srcRect t="21221" b="22728"/>
+                    <a:stretch/>
+                  </pic:blipFill>
+                  <pic:spPr bwMode="auto">
+                    <a:xfrm>
+                      <a:off x="0" y="0"/>
+                      <a:ext cx="4036060" cy="4124325"/>
+                    </a:xfrm>
+                    <a:prstGeom prst="rect">
+                      <a:avLst/>
+                    </a:prstGeom>
+                    <a:ln>
+                      <a:noFill/>
+                    </a:ln>
+                    <a:extLst>
+                      <a:ext uri="{53640926-AAD7-44D8-BBD7-CCE9431645EC}">
+                        <a14:shadowObscured xmlns:a14="http://schemas.microsoft.com/office/drawing/2010/main"/>
+                      </a:ext>
+                    </a:extLst>
+                  </pic:spPr>
+                </pic:pic>
+              </a:graphicData>
+            </a:graphic>
+            <wp14:sizeRelH relativeFrom="margin">
+              <wp14:pctWidth>0</wp14:pctWidth>
+            </wp14:sizeRelH>
+            <wp14:sizeRelV relativeFrom="margin">
+              <wp14:pctHeight>0</wp14:pctHeight>
+            </wp14:sizeRelV>
+          </wp:anchor>
+        </w:drawing>
+      </w:r>
+    </w:p>
+    <w:p/>
+    <w:p/>
+    <w:p>
+      <w:pPr>
+        <w:rPr>
+          <w:noProof/>
+          <w:lang w:eastAsia="es-CO"/>
+        </w:rPr>
+      </w:pPr>
+    </w:p>
+    <w:p/>
+    <w:p>
+      <w:bookmarkStart w:id="0" w:name="_GoBack"/>
+      <w:bookmarkEnd w:id="0"/>
+    </w:p>
     <w:sectPr>
       <w:pgSz w:w="12240" w:h="15840"/>
       <w:pgMar w:top="1417" w:right="1701" w:bottom="1417" w:left="1701" w:header="708" w:footer="708" w:gutter="0"/>

</xml_diff>

<commit_message>
representacion visual del campo defen
</commit_message>
<xml_diff>
--- a/Planteamiento del problema parcial 2.docx
+++ b/Planteamiento del problema parcial 2.docx
@@ -320,15 +320,92 @@
     <w:p/>
     <w:p/>
     <w:p>
+      <w:pPr>
+        <w:rPr>
+          <w:noProof/>
+          <w:lang w:eastAsia="es-CO"/>
+        </w:rPr>
+      </w:pPr>
+    </w:p>
+    <w:p>
       <w:bookmarkStart w:id="0" w:name="_GoBack"/>
       <w:r>
         <w:rPr>
           <w:noProof/>
           <w:lang w:eastAsia="es-CO"/>
         </w:rPr>
-        <w:lastRenderedPageBreak/>
         <w:drawing>
-          <wp:inline distT="0" distB="0" distL="0" distR="0">
+          <wp:anchor distT="0" distB="0" distL="114300" distR="114300" simplePos="0" relativeHeight="251661312" behindDoc="1" locked="0" layoutInCell="1" allowOverlap="1" wp14:anchorId="2E41D4C5" wp14:editId="2E8C42E3">
+            <wp:simplePos x="0" y="0"/>
+            <wp:positionH relativeFrom="page">
+              <wp:posOffset>1934210</wp:posOffset>
+            </wp:positionH>
+            <wp:positionV relativeFrom="paragraph">
+              <wp:posOffset>494030</wp:posOffset>
+            </wp:positionV>
+            <wp:extent cx="3345815" cy="6692265"/>
+            <wp:effectExtent l="3175" t="0" r="0" b="0"/>
+            <wp:wrapTight wrapText="bothSides">
+              <wp:wrapPolygon edited="0">
+                <wp:start x="21580" y="-10"/>
+                <wp:lineTo x="180" y="-10"/>
+                <wp:lineTo x="180" y="21510"/>
+                <wp:lineTo x="21580" y="21510"/>
+                <wp:lineTo x="21580" y="-10"/>
+              </wp:wrapPolygon>
+            </wp:wrapTight>
+            <wp:docPr id="5" name="Imagen 5"/>
+            <wp:cNvGraphicFramePr>
+              <a:graphicFrameLocks xmlns:a="http://schemas.openxmlformats.org/drawingml/2006/main" noChangeAspect="1"/>
+            </wp:cNvGraphicFramePr>
+            <a:graphic xmlns:a="http://schemas.openxmlformats.org/drawingml/2006/main">
+              <a:graphicData uri="http://schemas.openxmlformats.org/drawingml/2006/picture">
+                <pic:pic xmlns:pic="http://schemas.openxmlformats.org/drawingml/2006/picture">
+                  <pic:nvPicPr>
+                    <pic:cNvPr id="5" name="WhatsApp Image 2020-12-12 at 11.59.41 AM.jpeg"/>
+                    <pic:cNvPicPr/>
+                  </pic:nvPicPr>
+                  <pic:blipFill>
+                    <a:blip r:embed="rId7">
+                      <a:extLst>
+                        <a:ext uri="{28A0092B-C50C-407E-A947-70E740481C1C}">
+                          <a14:useLocalDpi xmlns:a14="http://schemas.microsoft.com/office/drawing/2010/main" val="0"/>
+                        </a:ext>
+                      </a:extLst>
+                    </a:blip>
+                    <a:stretch>
+                      <a:fillRect/>
+                    </a:stretch>
+                  </pic:blipFill>
+                  <pic:spPr>
+                    <a:xfrm rot="16200000">
+                      <a:off x="0" y="0"/>
+                      <a:ext cx="3345815" cy="6692265"/>
+                    </a:xfrm>
+                    <a:prstGeom prst="rect">
+                      <a:avLst/>
+                    </a:prstGeom>
+                  </pic:spPr>
+                </pic:pic>
+              </a:graphicData>
+            </a:graphic>
+            <wp14:sizeRelH relativeFrom="margin">
+              <wp14:pctWidth>0</wp14:pctWidth>
+            </wp14:sizeRelH>
+            <wp14:sizeRelV relativeFrom="margin">
+              <wp14:pctHeight>0</wp14:pctHeight>
+            </wp14:sizeRelV>
+          </wp:anchor>
+        </w:drawing>
+      </w:r>
+      <w:bookmarkEnd w:id="0"/>
+      <w:r>
+        <w:rPr>
+          <w:noProof/>
+          <w:lang w:eastAsia="es-CO"/>
+        </w:rPr>
+        <w:drawing>
+          <wp:inline distT="0" distB="0" distL="0" distR="0" wp14:anchorId="3E8DBE6E" wp14:editId="5ECF6085">
             <wp:extent cx="4129405" cy="1724025"/>
             <wp:effectExtent l="0" t="0" r="4445" b="9525"/>
             <wp:docPr id="4" name="Imagen 4"/>
@@ -343,7 +420,7 @@
                     <pic:cNvPicPr/>
                   </pic:nvPicPr>
                   <pic:blipFill rotWithShape="1">
-                    <a:blip r:embed="rId7">
+                    <a:blip r:embed="rId8">
                       <a:extLst>
                         <a:ext uri="{28A0092B-C50C-407E-A947-70E740481C1C}">
                           <a14:useLocalDpi xmlns:a14="http://schemas.microsoft.com/office/drawing/2010/main" val="0"/>
@@ -376,7 +453,23 @@
           </wp:inline>
         </w:drawing>
       </w:r>
-      <w:bookmarkEnd w:id="0"/>
+    </w:p>
+    <w:p>
+      <w:pPr>
+        <w:tabs>
+          <w:tab w:val="left" w:pos="6810"/>
+        </w:tabs>
+      </w:pPr>
+      <w:r>
+        <w:tab/>
+      </w:r>
+    </w:p>
+    <w:p>
+      <w:pPr>
+        <w:tabs>
+          <w:tab w:val="left" w:pos="6810"/>
+        </w:tabs>
+      </w:pPr>
     </w:p>
     <w:sectPr>
       <w:pgSz w:w="12240" w:h="15840"/>

</xml_diff>

<commit_message>
casos en los cuales debo de usar ciertos parametros
</commit_message>
<xml_diff>
--- a/Planteamiento del problema parcial 2.docx
+++ b/Planteamiento del problema parcial 2.docx
@@ -328,7 +328,6 @@
       </w:pPr>
     </w:p>
     <w:p>
-      <w:bookmarkStart w:id="0" w:name="_GoBack"/>
       <w:r>
         <w:rPr>
           <w:noProof/>
@@ -398,7 +397,6 @@
           </wp:anchor>
         </w:drawing>
       </w:r>
-      <w:bookmarkEnd w:id="0"/>
       <w:r>
         <w:rPr>
           <w:noProof/>
@@ -470,6 +468,63 @@
           <w:tab w:val="left" w:pos="6810"/>
         </w:tabs>
       </w:pPr>
+    </w:p>
+    <w:p/>
+    <w:p/>
+    <w:p>
+      <w:pPr>
+        <w:ind w:firstLine="708"/>
+      </w:pPr>
+      <w:bookmarkStart w:id="0" w:name="_GoBack"/>
+      <w:r>
+        <w:rPr>
+          <w:noProof/>
+          <w:lang w:eastAsia="es-CO"/>
+        </w:rPr>
+        <w:lastRenderedPageBreak/>
+        <w:drawing>
+          <wp:inline distT="0" distB="0" distL="0" distR="0">
+            <wp:extent cx="4129405" cy="8258810"/>
+            <wp:effectExtent l="0" t="0" r="4445" b="8890"/>
+            <wp:docPr id="6" name="Imagen 6"/>
+            <wp:cNvGraphicFramePr>
+              <a:graphicFrameLocks xmlns:a="http://schemas.openxmlformats.org/drawingml/2006/main" noChangeAspect="1"/>
+            </wp:cNvGraphicFramePr>
+            <a:graphic xmlns:a="http://schemas.openxmlformats.org/drawingml/2006/main">
+              <a:graphicData uri="http://schemas.openxmlformats.org/drawingml/2006/picture">
+                <pic:pic xmlns:pic="http://schemas.openxmlformats.org/drawingml/2006/picture">
+                  <pic:nvPicPr>
+                    <pic:cNvPr id="6" name="WhatsApp Image 2020-12-12 at 12.20.34 PM.jpeg"/>
+                    <pic:cNvPicPr/>
+                  </pic:nvPicPr>
+                  <pic:blipFill>
+                    <a:blip r:embed="rId9">
+                      <a:extLst>
+                        <a:ext uri="{28A0092B-C50C-407E-A947-70E740481C1C}">
+                          <a14:useLocalDpi xmlns:a14="http://schemas.microsoft.com/office/drawing/2010/main" val="0"/>
+                        </a:ext>
+                      </a:extLst>
+                    </a:blip>
+                    <a:stretch>
+                      <a:fillRect/>
+                    </a:stretch>
+                  </pic:blipFill>
+                  <pic:spPr>
+                    <a:xfrm>
+                      <a:off x="0" y="0"/>
+                      <a:ext cx="4129405" cy="8258810"/>
+                    </a:xfrm>
+                    <a:prstGeom prst="rect">
+                      <a:avLst/>
+                    </a:prstGeom>
+                  </pic:spPr>
+                </pic:pic>
+              </a:graphicData>
+            </a:graphic>
+          </wp:inline>
+        </w:drawing>
+      </w:r>
+      <w:bookmarkEnd w:id="0"/>
     </w:p>
     <w:sectPr>
       <w:pgSz w:w="12240" w:h="15840"/>

</xml_diff>

<commit_message>
definicion de la clase para los calculos
</commit_message>
<xml_diff>
--- a/Planteamiento del problema parcial 2.docx
+++ b/Planteamiento del problema parcial 2.docx
@@ -474,8 +474,34 @@
     <w:p>
       <w:pPr>
         <w:ind w:firstLine="708"/>
+        <w:rPr>
+          <w:noProof/>
+          <w:lang w:eastAsia="es-CO"/>
+        </w:rPr>
       </w:pPr>
-      <w:bookmarkStart w:id="0" w:name="_GoBack"/>
+    </w:p>
+    <w:p>
+      <w:pPr>
+        <w:ind w:firstLine="708"/>
+        <w:rPr>
+          <w:noProof/>
+          <w:lang w:eastAsia="es-CO"/>
+        </w:rPr>
+      </w:pPr>
+    </w:p>
+    <w:p>
+      <w:pPr>
+        <w:ind w:firstLine="708"/>
+        <w:rPr>
+          <w:noProof/>
+          <w:lang w:eastAsia="es-CO"/>
+        </w:rPr>
+      </w:pPr>
+    </w:p>
+    <w:p>
+      <w:pPr>
+        <w:ind w:firstLine="708"/>
+      </w:pPr>
       <w:r>
         <w:rPr>
           <w:noProof/>
@@ -499,6 +525,60 @@
                   </pic:nvPicPr>
                   <pic:blipFill>
                     <a:blip r:embed="rId9">
+                      <a:extLst>
+                        <a:ext uri="{28A0092B-C50C-407E-A947-70E740481C1C}">
+                          <a14:useLocalDpi xmlns:a14="http://schemas.microsoft.com/office/drawing/2010/main" val="0"/>
+                        </a:ext>
+                      </a:extLst>
+                    </a:blip>
+                    <a:stretch>
+                      <a:fillRect/>
+                    </a:stretch>
+                  </pic:blipFill>
+                  <pic:spPr>
+                    <a:xfrm>
+                      <a:off x="0" y="0"/>
+                      <a:ext cx="4129405" cy="8258810"/>
+                    </a:xfrm>
+                    <a:prstGeom prst="rect">
+                      <a:avLst/>
+                    </a:prstGeom>
+                  </pic:spPr>
+                </pic:pic>
+              </a:graphicData>
+            </a:graphic>
+          </wp:inline>
+        </w:drawing>
+      </w:r>
+    </w:p>
+    <w:p>
+      <w:pPr>
+        <w:ind w:firstLine="708"/>
+      </w:pPr>
+      <w:bookmarkStart w:id="0" w:name="_GoBack"/>
+      <w:r>
+        <w:rPr>
+          <w:noProof/>
+          <w:lang w:eastAsia="es-CO"/>
+        </w:rPr>
+        <w:lastRenderedPageBreak/>
+        <w:drawing>
+          <wp:inline distT="0" distB="0" distL="0" distR="0">
+            <wp:extent cx="4129405" cy="8258810"/>
+            <wp:effectExtent l="0" t="0" r="4445" b="8890"/>
+            <wp:docPr id="7" name="Imagen 7"/>
+            <wp:cNvGraphicFramePr>
+              <a:graphicFrameLocks xmlns:a="http://schemas.openxmlformats.org/drawingml/2006/main" noChangeAspect="1"/>
+            </wp:cNvGraphicFramePr>
+            <a:graphic xmlns:a="http://schemas.openxmlformats.org/drawingml/2006/main">
+              <a:graphicData uri="http://schemas.openxmlformats.org/drawingml/2006/picture">
+                <pic:pic xmlns:pic="http://schemas.openxmlformats.org/drawingml/2006/picture">
+                  <pic:nvPicPr>
+                    <pic:cNvPr id="7" name="WhatsApp Image 2020-12-12 at 12.40.35 PM.jpeg"/>
+                    <pic:cNvPicPr/>
+                  </pic:nvPicPr>
+                  <pic:blipFill>
+                    <a:blip r:embed="rId10">
                       <a:extLst>
                         <a:ext uri="{28A0092B-C50C-407E-A947-70E740481C1C}">
                           <a14:useLocalDpi xmlns:a14="http://schemas.microsoft.com/office/drawing/2010/main" val="0"/>

</xml_diff>

<commit_message>
declaracion de clase para los calculo y entender mejor los problemas
</commit_message>
<xml_diff>
--- a/Planteamiento del problema parcial 2.docx
+++ b/Planteamiento del problema parcial 2.docx
@@ -555,7 +555,6 @@
       <w:pPr>
         <w:ind w:firstLine="708"/>
       </w:pPr>
-      <w:bookmarkStart w:id="0" w:name="_GoBack"/>
       <w:r>
         <w:rPr>
           <w:noProof/>
@@ -604,7 +603,71 @@
           </wp:inline>
         </w:drawing>
       </w:r>
+    </w:p>
+    <w:p>
+      <w:pPr>
+        <w:ind w:firstLine="708"/>
+      </w:pPr>
+      <w:bookmarkStart w:id="0" w:name="_GoBack"/>
+      <w:r>
+        <w:rPr>
+          <w:noProof/>
+          <w:lang w:eastAsia="es-CO"/>
+        </w:rPr>
+        <w:lastRenderedPageBreak/>
+        <w:drawing>
+          <wp:inline distT="0" distB="0" distL="0" distR="0">
+            <wp:extent cx="4129405" cy="8258810"/>
+            <wp:effectExtent l="0" t="0" r="4445" b="8890"/>
+            <wp:docPr id="8" name="Imagen 8"/>
+            <wp:cNvGraphicFramePr>
+              <a:graphicFrameLocks xmlns:a="http://schemas.openxmlformats.org/drawingml/2006/main" noChangeAspect="1"/>
+            </wp:cNvGraphicFramePr>
+            <a:graphic xmlns:a="http://schemas.openxmlformats.org/drawingml/2006/main">
+              <a:graphicData uri="http://schemas.openxmlformats.org/drawingml/2006/picture">
+                <pic:pic xmlns:pic="http://schemas.openxmlformats.org/drawingml/2006/picture">
+                  <pic:nvPicPr>
+                    <pic:cNvPr id="8" name="WhatsApp Image 2020-12-12 at 1.02.33 PM.jpeg"/>
+                    <pic:cNvPicPr/>
+                  </pic:nvPicPr>
+                  <pic:blipFill>
+                    <a:blip r:embed="rId11">
+                      <a:extLst>
+                        <a:ext uri="{28A0092B-C50C-407E-A947-70E740481C1C}">
+                          <a14:useLocalDpi xmlns:a14="http://schemas.microsoft.com/office/drawing/2010/main" val="0"/>
+                        </a:ext>
+                      </a:extLst>
+                    </a:blip>
+                    <a:stretch>
+                      <a:fillRect/>
+                    </a:stretch>
+                  </pic:blipFill>
+                  <pic:spPr>
+                    <a:xfrm>
+                      <a:off x="0" y="0"/>
+                      <a:ext cx="4129405" cy="8258810"/>
+                    </a:xfrm>
+                    <a:prstGeom prst="rect">
+                      <a:avLst/>
+                    </a:prstGeom>
+                  </pic:spPr>
+                </pic:pic>
+              </a:graphicData>
+            </a:graphic>
+          </wp:inline>
+        </w:drawing>
+      </w:r>
       <w:bookmarkEnd w:id="0"/>
+    </w:p>
+    <w:p>
+      <w:pPr>
+        <w:ind w:firstLine="708"/>
+      </w:pPr>
+    </w:p>
+    <w:p>
+      <w:pPr>
+        <w:ind w:firstLine="708"/>
+      </w:pPr>
     </w:p>
     <w:sectPr>
       <w:pgSz w:w="12240" w:h="15840"/>

</xml_diff>